<commit_message>
End of Sections 9 and 10
</commit_message>
<xml_diff>
--- a/Missing.docx
+++ b/Missing.docx
@@ -44,6 +44,63 @@
         </w:rPr>
         <w:t>Child -&gt; parent</w:t>
       </w:r>
+    </w:p>
+    <w:p>
+      <w:pPr>
+        <w:bidi w:val="0"/>
+        <w:rPr>
+          <w:lang w:bidi="ar-SY"/>
+        </w:rPr>
+      </w:pPr>
+      <w:r>
+        <w:rPr>
+          <w:highlight w:val="yellow"/>
+          <w:lang w:bidi="ar-SY"/>
+        </w:rPr>
+        <w:t>Issue</w:t>
+      </w:r>
+      <w:r>
+        <w:rPr>
+          <w:highlight w:val="yellow"/>
+          <w:lang w:bidi="ar-SY"/>
+        </w:rPr>
+        <w:t>2</w:t>
+      </w:r>
+      <w:r>
+        <w:rPr>
+          <w:highlight w:val="yellow"/>
+          <w:lang w:bidi="ar-SY"/>
+        </w:rPr>
+        <w:t>:</w:t>
+      </w:r>
+    </w:p>
+    <w:p>
+      <w:pPr>
+        <w:bidi w:val="0"/>
+        <w:rPr>
+          <w:lang w:bidi="ar-SY"/>
+        </w:rPr>
+      </w:pPr>
+      <w:r>
+        <w:rPr>
+          <w:lang w:bidi="ar-SY"/>
+        </w:rPr>
+        <w:t xml:space="preserve">Route </w:t>
+      </w:r>
+      <w:r>
+        <w:rPr>
+          <w:lang w:bidi="ar-SY"/>
+        </w:rPr>
+        <w:t>Resolver</w:t>
+      </w:r>
+    </w:p>
+    <w:p>
+      <w:pPr>
+        <w:bidi w:val="0"/>
+        <w:rPr>
+          <w:lang w:bidi="ar-SY"/>
+        </w:rPr>
+      </w:pPr>
     </w:p>
     <w:sectPr>
       <w:pgSz w:w="11906" w:h="16838"/>

</xml_diff>

<commit_message>
End of Section 14
</commit_message>
<xml_diff>
--- a/Missing.docx
+++ b/Missing.docx
@@ -185,6 +185,75 @@
         </w:rPr>
         <w:t>TimeAgo</w:t>
       </w:r>
+    </w:p>
+    <w:p>
+      <w:pPr>
+        <w:bidi w:val="0"/>
+        <w:rPr>
+          <w:lang w:bidi="ar-SY"/>
+        </w:rPr>
+      </w:pPr>
+      <w:r>
+        <w:rPr>
+          <w:highlight w:val="yellow"/>
+          <w:lang w:bidi="ar-SY"/>
+        </w:rPr>
+        <w:t>Issue</w:t>
+      </w:r>
+      <w:r>
+        <w:rPr>
+          <w:highlight w:val="yellow"/>
+          <w:lang w:bidi="ar-SY"/>
+        </w:rPr>
+        <w:t>5</w:t>
+      </w:r>
+      <w:r>
+        <w:rPr>
+          <w:highlight w:val="yellow"/>
+          <w:lang w:bidi="ar-SY"/>
+        </w:rPr>
+        <w:t>:</w:t>
+      </w:r>
+      <w:r>
+        <w:rPr>
+          <w:lang w:bidi="ar-SY"/>
+        </w:rPr>
+        <w:t xml:space="preserve"> (1</w:t>
+      </w:r>
+      <w:r>
+        <w:rPr>
+          <w:lang w:bidi="ar-SY"/>
+        </w:rPr>
+        <w:t>4</w:t>
+      </w:r>
+      <w:r>
+        <w:rPr>
+          <w:lang w:bidi="ar-SY"/>
+        </w:rPr>
+        <w:t>)</w:t>
+      </w:r>
+    </w:p>
+    <w:p>
+      <w:pPr>
+        <w:bidi w:val="0"/>
+        <w:rPr>
+          <w:lang w:bidi="ar-SY"/>
+        </w:rPr>
+      </w:pPr>
+      <w:r>
+        <w:rPr>
+          <w:lang w:bidi="ar-SY"/>
+        </w:rPr>
+        <w:t>Memberlist style (css)</w:t>
+      </w:r>
+    </w:p>
+    <w:p>
+      <w:pPr>
+        <w:bidi w:val="0"/>
+        <w:rPr>
+          <w:lang w:bidi="ar-SY"/>
+        </w:rPr>
+      </w:pPr>
     </w:p>
     <w:p>
       <w:pPr>

</xml_diff>

<commit_message>
End of Section 16
</commit_message>
<xml_diff>
--- a/Missing.docx
+++ b/Missing.docx
@@ -218,13 +218,68 @@
         <w:rPr>
           <w:lang w:bidi="ar-SY"/>
         </w:rPr>
+        <w:t xml:space="preserve"> (14)</w:t>
+      </w:r>
+    </w:p>
+    <w:p>
+      <w:pPr>
+        <w:bidi w:val="0"/>
+        <w:rPr>
+          <w:lang w:bidi="ar-SY"/>
+        </w:rPr>
+      </w:pPr>
+      <w:r>
+        <w:rPr>
+          <w:lang w:bidi="ar-SY"/>
+        </w:rPr>
+        <w:t>Memberlist style (css)</w:t>
+      </w:r>
+    </w:p>
+    <w:p>
+      <w:pPr>
+        <w:bidi w:val="0"/>
+        <w:rPr>
+          <w:lang w:bidi="ar-SY"/>
+        </w:rPr>
+      </w:pPr>
+      <w:r>
+        <w:rPr>
+          <w:highlight w:val="yellow"/>
+          <w:lang w:bidi="ar-SY"/>
+        </w:rPr>
+        <w:t>Issue</w:t>
+      </w:r>
+      <w:r>
+        <w:rPr>
+          <w:highlight w:val="yellow"/>
+          <w:lang w:bidi="ar-SY"/>
+        </w:rPr>
+        <w:t>6</w:t>
+      </w:r>
+      <w:r>
+        <w:rPr>
+          <w:highlight w:val="yellow"/>
+          <w:lang w:bidi="ar-SY"/>
+        </w:rPr>
+        <w:t>:</w:t>
+      </w:r>
+      <w:r>
+        <w:rPr>
+          <w:lang w:bidi="ar-SY"/>
+        </w:rPr>
         <w:t xml:space="preserve"> (1</w:t>
       </w:r>
       <w:r>
         <w:rPr>
           <w:lang w:bidi="ar-SY"/>
         </w:rPr>
-        <w:t>4</w:t>
+        <w:t>6</w:t>
+      </w:r>
+      <w:r>
+        <w:rPr>
+          <w:lang w:bidi="ar-SY"/>
+        </w:rPr>
+        <w:t>_12</w:t>
       </w:r>
       <w:r>
         <w:rPr>
@@ -240,11 +295,19 @@
           <w:lang w:bidi="ar-SY"/>
         </w:rPr>
       </w:pPr>
-      <w:r>
-        <w:rPr>
-          <w:lang w:bidi="ar-SY"/>
-        </w:rPr>
-        <w:t>Memberlist style (css)</w:t>
+    </w:p>
+    <w:p>
+      <w:pPr>
+        <w:bidi w:val="0"/>
+        <w:rPr>
+          <w:lang w:bidi="ar-SY"/>
+        </w:rPr>
+      </w:pPr>
+      <w:r>
+        <w:rPr>
+          <w:lang w:bidi="ar-SY"/>
+        </w:rPr>
+        <w:t>Redirected automaticllly to message tabs</w:t>
       </w:r>
     </w:p>
     <w:p>

</xml_diff>